<commit_message>
chore: we dont need ui anymore
</commit_message>
<xml_diff>
--- a/paper/周梓健的论文.docx
+++ b/paper/周梓健的论文.docx
@@ -3200,8 +3200,6 @@
         </w:rPr>
         <w:t>引言</w:t>
       </w:r>
-      <w:bookmarkStart w:id="3" w:name="_GoBack"/>
-      <w:bookmarkEnd w:id="3"/>
     </w:p>
     <w:p/>
     <w:p>
@@ -4274,6 +4272,184 @@
         </w:rPr>
         <w:t>路由匹配模块</w:t>
       </w:r>
+    </w:p>
+    <w:p>
+      <w:pPr>
+        <w:ind w:firstLine="720" w:firstLineChars="0"/>
+        <w:rPr>
+          <w:rFonts w:hint="default"/>
+          <w:highlight w:val="none"/>
+          <w:lang w:val="en-US" w:eastAsia="zh-CN"/>
+        </w:rPr>
+      </w:pPr>
+      <w:r>
+        <w:rPr>
+          <w:rFonts w:hint="eastAsia"/>
+          <w:highlight w:val="none"/>
+          <w:lang w:val="en-US" w:eastAsia="zh-CN"/>
+        </w:rPr>
+        <w:t>当请求流量到达网关并成功通过流量过滤模块时，网关将会根据流量使用的协议与内部配置的规则决定流量应该向何处转发。本网关主要处理 TCP，HTTP 与 WebSocket 三种协议的匹配与转发。</w:t>
+      </w:r>
+    </w:p>
+    <w:p>
+      <w:pPr>
+        <w:ind w:firstLine="720" w:firstLineChars="0"/>
+        <w:rPr>
+          <w:rFonts w:hint="eastAsia"/>
+          <w:highlight w:val="none"/>
+          <w:lang w:val="en-US" w:eastAsia="zh-CN"/>
+        </w:rPr>
+      </w:pPr>
+      <w:r>
+        <w:rPr>
+          <w:rFonts w:hint="eastAsia"/>
+          <w:highlight w:val="none"/>
+          <w:lang w:val="en-US" w:eastAsia="zh-CN"/>
+        </w:rPr>
+        <w:t>由于 TCP 属于 HTTP 与 WebSocket 的下层协议，配置的规则可能会发生冲突。因此本网关在不同网络层协议冲突时优先处理下层协议，即 TCP 协议将被优先处理，同时尽管 IP 地址的概念属于网络层而不是 TCP 协议本身，由于网络应用通常使用 IP 与端口号的组合标识网络地址，本网关在实现上提供了更加便利的支持。</w:t>
+      </w:r>
+    </w:p>
+    <w:p>
+      <w:pPr>
+        <w:ind w:firstLine="720" w:firstLineChars="0"/>
+        <w:rPr>
+          <w:rFonts w:hint="eastAsia"/>
+          <w:highlight w:val="none"/>
+          <w:lang w:val="en-US" w:eastAsia="zh-CN"/>
+        </w:rPr>
+      </w:pPr>
+      <w:r>
+        <w:rPr>
+          <w:rFonts w:hint="eastAsia"/>
+          <w:highlight w:val="none"/>
+          <w:lang w:val="en-US" w:eastAsia="zh-CN"/>
+        </w:rPr>
+        <w:t>对于 HTTP 与 WebSocket 协议，可配置基于请求路由的匹配规则。匹配模式主要分为完全匹配与前缀匹配，当计算完全匹配未获得结果时会再次进行前缀匹配。若仍无匹配结果，则请求将被丢弃。路由模</w:t>
+      </w:r>
+      <w:r>
+        <w:rPr>
+          <w:rFonts w:hint="eastAsia"/>
+          <w:highlight w:val="green"/>
+          <w:lang w:val="en-US" w:eastAsia="zh-CN"/>
+        </w:rPr>
+        <w:t>块工作流程如下图所示：</w:t>
+      </w:r>
+    </w:p>
+    <w:p>
+      <w:pPr>
+        <w:ind w:firstLine="720" w:firstLineChars="0"/>
+        <w:rPr>
+          <w:rFonts w:hint="default"/>
+          <w:highlight w:val="none"/>
+          <w:lang w:val="en-US" w:eastAsia="zh-CN"/>
+        </w:rPr>
+      </w:pPr>
+    </w:p>
+    <w:p>
+      <w:pPr>
+        <w:ind w:firstLine="720" w:firstLineChars="0"/>
+        <w:rPr>
+          <w:rFonts w:hint="eastAsia"/>
+          <w:highlight w:val="none"/>
+          <w:lang w:val="en-US" w:eastAsia="zh-CN"/>
+        </w:rPr>
+      </w:pPr>
+      <w:r>
+        <w:rPr>
+          <w:rFonts w:hint="eastAsia"/>
+          <w:highlight w:val="none"/>
+          <w:lang w:val="en-US" w:eastAsia="zh-CN"/>
+        </w:rPr>
+        <w:t>不管是 IP与端口号组合或是 HTTP 路由匹配中的完全匹配，网关的实现都是通过在规则集合里遍历寻找值完全相同的字符</w:t>
+      </w:r>
+      <w:bookmarkStart w:id="3" w:name="_GoBack"/>
+      <w:bookmarkEnd w:id="3"/>
+      <w:r>
+        <w:rPr>
+          <w:rFonts w:hint="eastAsia"/>
+          <w:highlight w:val="none"/>
+          <w:lang w:val="en-US" w:eastAsia="zh-CN"/>
+        </w:rPr>
+        <w:t>串。而对于HTTP 路由匹配中的前缀匹配而言，在规则集合中进行遍历将是低效的。假设多个规则都共享相同的前缀，这些前缀将会被重复遍历匹配。因此本网关的前缀匹配将借助前缀树（Trie）实现。</w:t>
+      </w:r>
+    </w:p>
+    <w:p>
+      <w:pPr>
+        <w:ind w:firstLine="720" w:firstLineChars="0"/>
+        <w:rPr>
+          <w:rFonts w:hint="default"/>
+          <w:highlight w:val="green"/>
+          <w:lang w:val="en-US" w:eastAsia="zh-CN"/>
+        </w:rPr>
+      </w:pPr>
+      <w:r>
+        <w:rPr>
+          <w:rFonts w:hint="eastAsia"/>
+          <w:highlight w:val="none"/>
+          <w:lang w:val="en-US" w:eastAsia="zh-CN"/>
+        </w:rPr>
+        <w:t xml:space="preserve">前缀树通过共享相同前缀的节点来减少空间消耗，同时在查找时避免了多次遍历相同的前缀字符。用 n 代表平均字符串长度，m 代表存储的规则数量。查找的时间复杂度为 </w:t>
+      </w:r>
+      <w:r>
+        <w:rPr>
+          <w:rFonts w:hint="default"/>
+          <w:highlight w:val="none"/>
+          <w:lang w:val="en-US" w:eastAsia="zh-CN"/>
+        </w:rPr>
+        <w:t>O(n)</w:t>
+      </w:r>
+      <w:r>
+        <w:rPr>
+          <w:rFonts w:hint="eastAsia"/>
+          <w:highlight w:val="none"/>
+          <w:lang w:val="en-US" w:eastAsia="zh-CN"/>
+        </w:rPr>
+        <w:t>，建树的时间复杂度为 O</w:t>
+      </w:r>
+      <w:r>
+        <w:rPr>
+          <w:rFonts w:hint="default"/>
+          <w:highlight w:val="none"/>
+          <w:lang w:val="en-US" w:eastAsia="zh-CN"/>
+        </w:rPr>
+        <w:t>(n*m)</w:t>
+      </w:r>
+      <w:r>
+        <w:rPr>
+          <w:rFonts w:hint="eastAsia"/>
+          <w:highlight w:val="none"/>
+          <w:lang w:val="en-US" w:eastAsia="zh-CN"/>
+        </w:rPr>
+        <w:t>。由于路由规则通常在网关运行前就规定好，所以建树事件可以忽略不计。前缀树算法与字符串匹配算法的对</w:t>
+      </w:r>
+      <w:r>
+        <w:rPr>
+          <w:rFonts w:hint="eastAsia"/>
+          <w:highlight w:val="green"/>
+          <w:lang w:val="en-US" w:eastAsia="zh-CN"/>
+        </w:rPr>
+        <w:t>比如下图所示：</w:t>
+      </w:r>
+    </w:p>
+    <w:p>
+      <w:pPr>
+        <w:ind w:firstLine="720" w:firstLineChars="0"/>
+        <w:rPr>
+          <w:rFonts w:hint="eastAsia"/>
+          <w:highlight w:val="yellow"/>
+          <w:lang w:val="en-US" w:eastAsia="zh-CN"/>
+        </w:rPr>
+      </w:pPr>
+    </w:p>
+    <w:p>
+      <w:pPr>
+        <w:ind w:firstLine="720" w:firstLineChars="0"/>
+        <w:rPr>
+          <w:rFonts w:hint="eastAsia"/>
+          <w:highlight w:val="yellow"/>
+          <w:lang w:val="en-US" w:eastAsia="zh-CN"/>
+        </w:rPr>
+      </w:pPr>
     </w:p>
     <w:p>
       <w:pPr>
@@ -6648,7 +6824,7 @@
       <w:pPr>
         <w:ind w:firstLine="720" w:firstLineChars="0"/>
         <w:rPr>
-          <w:rFonts w:hint="eastAsia"/>
+          <w:rFonts w:hint="default"/>
           <w:lang w:val="en-US" w:eastAsia="zh-CN"/>
         </w:rPr>
       </w:pPr>

</xml_diff>